<commit_message>
fixed several layout issues in frontend and cv generator
</commit_message>
<xml_diff>
--- a/backend/src/main/resources/docx/Valori/template.docx
+++ b/backend/src/main/resources/docx/Valori/template.docx
@@ -2977,7 +2977,7 @@
       <w:pBdr>
         <w:bottom w:val="single" w:sz="4" w:space="1" w:color="F19100"/>
       </w:pBdr>
-      <w:spacing w:before="360" w:after="60"/>
+      <w:spacing w:before="360"/>
       <w:outlineLvl w:val="0"/>
     </w:pPr>
     <w:rPr>
@@ -2999,6 +2999,9 @@
     <w:qFormat/>
     <w:rsid w:val="00CA6160"/>
     <w:pPr>
+      <w:keepNext/>
+      <w:keepLines/>
+      <w:spacing w:before="120"/>
       <w:outlineLvl w:val="1"/>
     </w:pPr>
     <w:rPr>
@@ -3438,6 +3441,23 @@
       <w:sz w:val="24"/>
     </w:rPr>
   </w:style>
+  <w:style w:type="paragraph" w:customStyle="1" w:styleId="Paragraaf">
+    <w:name w:val="Paragraaf"/>
+    <w:basedOn w:val="Standaard"/>
+    <w:link w:val="ParagraafChar"/>
+    <w:qFormat/>
+    <w:rsid w:val="001730DD"/>
+    <w:pPr>
+      <w:keepLines/>
+      <w:spacing w:before="120"/>
+    </w:pPr>
+  </w:style>
+  <w:style w:type="character" w:customStyle="1" w:styleId="ParagraafChar">
+    <w:name w:val="Paragraaf Char"/>
+    <w:basedOn w:val="Standaardalinea-lettertype"/>
+    <w:link w:val="Paragraaf"/>
+    <w:rsid w:val="001730DD"/>
+  </w:style>
 </w:styles>
 </file>
 

</xml_diff>

<commit_message>
fix: corrected color codes
</commit_message>
<xml_diff>
--- a/backend/src/main/resources/docx/Valori/template.docx
+++ b/backend/src/main/resources/docx/Valori/template.docx
@@ -833,10 +833,10 @@
         <w:tblBorders>
           <w:top w:val="none" w:sz="0" w:space="0" w:color="auto"/>
           <w:left w:val="none" w:sz="0" w:space="0" w:color="auto"/>
-          <w:bottom w:val="single" w:sz="4" w:space="0" w:color="F19100"/>
+          <w:bottom w:val="single" w:sz="4" w:space="0" w:color="F29100"/>
           <w:right w:val="none" w:sz="0" w:space="0" w:color="auto"/>
-          <w:insideH w:val="single" w:sz="4" w:space="0" w:color="F19100"/>
-          <w:insideV w:val="dashed" w:sz="4" w:space="0" w:color="F19100"/>
+          <w:insideH w:val="single" w:sz="4" w:space="0" w:color="F29100"/>
+          <w:insideV w:val="dashed" w:sz="4" w:space="0" w:color="F29100"/>
         </w:tblBorders>
         <w:tblLayout w:type="fixed"/>
         <w:tblCellMar>
@@ -1794,7 +1794,7 @@
       </w:pPr>
       <w:rPr>
         <w:rFonts w:ascii="Symbol" w:hAnsi="Symbol"/>
-        <w:color w:val="F19100"/>
+        <w:color w:val="F29100"/>
       </w:rPr>
     </w:lvl>
     <w:lvl w:ilvl="1">
@@ -1915,7 +1915,7 @@
       </w:pPr>
       <w:rPr>
         <w:rFonts w:ascii="Wingdings" w:hAnsi="Wingdings" w:hint="default"/>
-        <w:color w:val="F39900"/>
+        <w:color w:val="F29100"/>
       </w:rPr>
     </w:lvl>
     <w:lvl w:ilvl="1" w:tplc="04130003" w:tentative="1">
@@ -2160,7 +2160,7 @@
       </w:pPr>
       <w:rPr>
         <w:rFonts w:ascii="Symbol" w:hAnsi="Symbol" w:hint="default"/>
-        <w:color w:val="F39900" w:themeColor="text2"/>
+        <w:color w:val="F29100" w:themeColor="text2"/>
       </w:rPr>
     </w:lvl>
     <w:lvl w:ilvl="1" w:tplc="04130003" w:tentative="1">
@@ -2975,7 +2975,7 @@
       <w:keepNext/>
       <w:keepLines/>
       <w:pBdr>
-        <w:bottom w:val="single" w:sz="4" w:space="1" w:color="F19100"/>
+        <w:bottom w:val="single" w:sz="4" w:space="1" w:color="F29100"/>
       </w:pBdr>
       <w:spacing w:before="360"/>
       <w:outlineLvl w:val="0"/>
@@ -2985,7 +2985,7 @@
       <w:b/>
       <w:bCs/>
       <w:caps/>
-      <w:color w:val="201A58"/>
+      <w:color w:val="211A58"/>
       <w:sz w:val="24"/>
       <w:szCs w:val="28"/>
     </w:rPr>
@@ -3006,7 +3006,7 @@
     </w:pPr>
     <w:rPr>
       <w:b/>
-      <w:color w:val="F19100"/>
+      <w:color w:val="F29100"/>
     </w:rPr>
   </w:style>
   <w:style w:type="paragraph" w:styleId="Kop3">
@@ -3023,7 +3023,7 @@
       <w:outlineLvl w:val="2"/>
     </w:pPr>
     <w:rPr>
-      <w:color w:val="auto"/>
+      <w:color w:val="211A58"/>
       <w:sz w:val="20"/>
     </w:rPr>
   </w:style>
@@ -3086,7 +3086,7 @@
       <w:b/>
       <w:bCs/>
       <w:caps/>
-      <w:color w:val="201A58"/>
+      <w:color w:val="211A58"/>
       <w:sz w:val="24"/>
       <w:szCs w:val="28"/>
     </w:rPr>
@@ -3098,7 +3098,7 @@
     <w:rsid w:val="00CA6160"/>
     <w:rPr>
       <w:b/>
-      <w:color w:val="F19100"/>
+      <w:color w:val="F29100"/>
     </w:rPr>
   </w:style>
   <w:style w:type="character" w:customStyle="1" w:styleId="Kop4Char">
@@ -3131,7 +3131,7 @@
     </w:pPr>
     <w:rPr>
       <w:caps/>
-      <w:color w:val="201A58"/>
+      <w:color w:val="211A58"/>
       <w:sz w:val="48"/>
     </w:rPr>
   </w:style>
@@ -3144,7 +3144,7 @@
     <w:rsid w:val="00FD53E1"/>
     <w:rPr>
       <w:caps/>
-      <w:color w:val="201A58"/>
+      <w:color w:val="211A58"/>
       <w:sz w:val="48"/>
     </w:rPr>
   </w:style>
@@ -3160,7 +3160,7 @@
     </w:pPr>
     <w:rPr>
       <w:caps/>
-      <w:color w:val="201A58"/>
+      <w:color w:val="211A58"/>
       <w:sz w:val="16"/>
     </w:rPr>
   </w:style>
@@ -3172,7 +3172,7 @@
     <w:rsid w:val="00C0691A"/>
     <w:rPr>
       <w:caps/>
-      <w:color w:val="201A58"/>
+      <w:color w:val="211A58"/>
       <w:sz w:val="16"/>
     </w:rPr>
   </w:style>
@@ -3248,7 +3248,7 @@
     <w:rsid w:val="00CD541F"/>
     <w:rPr>
       <w:rFonts w:ascii="Arial" w:hAnsi="Arial"/>
-      <w:color w:val="0A1C5C"/>
+      <w:color w:val="F29100"/>
       <w:sz w:val="16"/>
     </w:rPr>
   </w:style>
@@ -3318,7 +3318,7 @@
     <w:qFormat/>
     <w:rsid w:val="00CA6160"/>
     <w:rPr>
-      <w:color w:val="F19100"/>
+      <w:color w:val="F29100"/>
     </w:rPr>
   </w:style>
   <w:style w:type="character" w:customStyle="1" w:styleId="Valori-niveau">
@@ -3329,7 +3329,7 @@
     <w:rsid w:val="004A54F3"/>
     <w:rPr>
       <w:rFonts w:ascii="Wingdings" w:hAnsi="Wingdings"/>
-      <w:color w:val="201A58"/>
+      <w:color w:val="211A58"/>
     </w:rPr>
   </w:style>
   <w:style w:type="paragraph" w:customStyle="1" w:styleId="Valori-skill">
@@ -3342,7 +3342,7 @@
       <w:keepLines/>
     </w:pPr>
     <w:rPr>
-      <w:color w:val="0A1C5C"/>
+      <w:color w:val="F29100"/>
       <w:szCs w:val="22"/>
     </w:rPr>
   </w:style>
@@ -3352,7 +3352,7 @@
     <w:link w:val="Valori-skill"/>
     <w:rsid w:val="00752D43"/>
     <w:rPr>
-      <w:color w:val="0A1C5C"/>
+      <w:color w:val="F29100"/>
       <w:szCs w:val="22"/>
     </w:rPr>
   </w:style>
@@ -3385,7 +3385,7 @@
       <w:spacing w:line="240" w:lineRule="auto"/>
     </w:pPr>
     <w:rPr>
-      <w:color w:val="201A58"/>
+      <w:color w:val="211A58"/>
     </w:rPr>
   </w:style>
   <w:style w:type="paragraph" w:styleId="Titel">
@@ -3404,7 +3404,7 @@
     <w:rPr>
       <w:rFonts w:eastAsiaTheme="majorEastAsia" w:cstheme="majorBidi"/>
       <w:caps/>
-      <w:color w:val="201A58"/>
+      <w:color w:val="211A58"/>
       <w:spacing w:val="-10"/>
       <w:kern w:val="28"/>
       <w:sz w:val="48"/>
@@ -3420,7 +3420,7 @@
     <w:rPr>
       <w:rFonts w:eastAsiaTheme="majorEastAsia" w:cstheme="majorBidi"/>
       <w:caps/>
-      <w:color w:val="201A58"/>
+      <w:color w:val="211A58"/>
       <w:spacing w:val="-10"/>
       <w:kern w:val="28"/>
       <w:sz w:val="48"/>
@@ -3437,7 +3437,7 @@
     </w:pPr>
     <w:rPr>
       <w:caps/>
-      <w:color w:val="201A58"/>
+      <w:color w:val="211A58"/>
       <w:sz w:val="24"/>
     </w:rPr>
   </w:style>

</xml_diff>